<commit_message>
committed the readme description files for documentation
</commit_message>
<xml_diff>
--- a/Description.docx
+++ b/Description.docx
@@ -456,7 +456,31 @@
           <w:szCs w:val="24"/>
           <w:shd w:val="clear" w:color="auto" w:fill="F0F0F0"/>
         </w:rPr>
-        <w:t>node['logstash']['</w:t>
+        <w:t>node['</w:t>
+      </w:r>
+      <w:proofErr w:type="spellStart"/>
+      <w:r>
+        <w:rPr>
+          <w:rStyle w:val="HTMLCode"/>
+          <w:rFonts w:ascii="Consolas" w:eastAsiaTheme="minorHAnsi" w:hAnsi="Consolas" w:cs="Consolas"/>
+          <w:color w:val="222222"/>
+          <w:sz w:val="24"/>
+          <w:szCs w:val="24"/>
+          <w:shd w:val="clear" w:color="auto" w:fill="F0F0F0"/>
+        </w:rPr>
+        <w:t>logstash</w:t>
+      </w:r>
+      <w:proofErr w:type="spellEnd"/>
+      <w:r>
+        <w:rPr>
+          <w:rStyle w:val="HTMLCode"/>
+          <w:rFonts w:ascii="Consolas" w:eastAsiaTheme="minorHAnsi" w:hAnsi="Consolas" w:cs="Consolas"/>
+          <w:color w:val="222222"/>
+          <w:sz w:val="24"/>
+          <w:szCs w:val="24"/>
+          <w:shd w:val="clear" w:color="auto" w:fill="F0F0F0"/>
+        </w:rPr>
+        <w:t>']['</w:t>
       </w:r>
       <w:proofErr w:type="spellStart"/>
       <w:r>
@@ -894,7 +918,7 @@
           <w:color w:val="222222"/>
         </w:rPr>
         <w:lastRenderedPageBreak/>
-        <w:t xml:space="preserve">          include_recipe 'logstash_setup</w:t>
+        <w:t xml:space="preserve">        </w:t>
       </w:r>
       <w:r>
         <w:rPr>
@@ -905,13 +929,10 @@
           <w:iCs w:val="0"/>
           <w:color w:val="222222"/>
         </w:rPr>
-        <w:t>'</w:t>
-      </w:r>
-    </w:p>
-    <w:p>
-      <w:pPr>
-        <w:pStyle w:val="Heading4"/>
-        <w:shd w:val="clear" w:color="auto" w:fill="FFFFFF"/>
+        <w:t xml:space="preserve">  </w:t>
+      </w:r>
+      <w:proofErr w:type="spellStart"/>
+      <w:r>
         <w:rPr>
           <w:rFonts w:ascii="Helvetica" w:hAnsi="Helvetica" w:cs="Helvetica"/>
           <w:b w:val="0"/>
@@ -920,7 +941,9 @@
           <w:iCs w:val="0"/>
           <w:color w:val="222222"/>
         </w:rPr>
-      </w:pPr>
+        <w:t>include_recipe</w:t>
+      </w:r>
+      <w:proofErr w:type="spellEnd"/>
       <w:r>
         <w:rPr>
           <w:rFonts w:ascii="Helvetica" w:hAnsi="Helvetica" w:cs="Helvetica"/>
@@ -930,7 +953,7 @@
           <w:iCs w:val="0"/>
           <w:color w:val="222222"/>
         </w:rPr>
-        <w:t xml:space="preserve">        </w:t>
+        <w:t xml:space="preserve"> 'logstash_service1</w:t>
       </w:r>
       <w:r>
         <w:rPr>
@@ -941,9 +964,13 @@
           <w:iCs w:val="0"/>
           <w:color w:val="222222"/>
         </w:rPr>
-        <w:t xml:space="preserve"> </w:t>
-      </w:r>
-      <w:r>
+        <w:t>'</w:t>
+      </w:r>
+    </w:p>
+    <w:p>
+      <w:pPr>
+        <w:pStyle w:val="Heading4"/>
+        <w:shd w:val="clear" w:color="auto" w:fill="FFFFFF"/>
         <w:rPr>
           <w:rFonts w:ascii="Helvetica" w:hAnsi="Helvetica" w:cs="Helvetica"/>
           <w:b w:val="0"/>
@@ -952,7 +979,74 @@
           <w:iCs w:val="0"/>
           <w:color w:val="222222"/>
         </w:rPr>
-        <w:t xml:space="preserve"> include_recipe 'logstash_config'</w:t>
+      </w:pPr>
+      <w:r>
+        <w:rPr>
+          <w:rFonts w:ascii="Helvetica" w:hAnsi="Helvetica" w:cs="Helvetica"/>
+          <w:b w:val="0"/>
+          <w:bCs w:val="0"/>
+          <w:i w:val="0"/>
+          <w:iCs w:val="0"/>
+          <w:color w:val="222222"/>
+        </w:rPr>
+        <w:t xml:space="preserve">        </w:t>
+      </w:r>
+      <w:r>
+        <w:rPr>
+          <w:rFonts w:ascii="Helvetica" w:hAnsi="Helvetica" w:cs="Helvetica"/>
+          <w:b w:val="0"/>
+          <w:bCs w:val="0"/>
+          <w:i w:val="0"/>
+          <w:iCs w:val="0"/>
+          <w:color w:val="222222"/>
+        </w:rPr>
+        <w:t xml:space="preserve"> </w:t>
+      </w:r>
+      <w:r>
+        <w:rPr>
+          <w:rFonts w:ascii="Helvetica" w:hAnsi="Helvetica" w:cs="Helvetica"/>
+          <w:b w:val="0"/>
+          <w:bCs w:val="0"/>
+          <w:i w:val="0"/>
+          <w:iCs w:val="0"/>
+          <w:color w:val="222222"/>
+        </w:rPr>
+        <w:t xml:space="preserve"> </w:t>
+      </w:r>
+      <w:proofErr w:type="spellStart"/>
+      <w:r>
+        <w:rPr>
+          <w:rFonts w:ascii="Helvetica" w:hAnsi="Helvetica" w:cs="Helvetica"/>
+          <w:b w:val="0"/>
+          <w:bCs w:val="0"/>
+          <w:i w:val="0"/>
+          <w:iCs w:val="0"/>
+          <w:color w:val="222222"/>
+        </w:rPr>
+        <w:t>include_recipe</w:t>
+      </w:r>
+      <w:proofErr w:type="spellEnd"/>
+      <w:r>
+        <w:rPr>
+          <w:rFonts w:ascii="Helvetica" w:hAnsi="Helvetica" w:cs="Helvetica"/>
+          <w:b w:val="0"/>
+          <w:bCs w:val="0"/>
+          <w:i w:val="0"/>
+          <w:iCs w:val="0"/>
+          <w:color w:val="222222"/>
+        </w:rPr>
+        <w:t xml:space="preserve"> 'logstash_service2</w:t>
+      </w:r>
+      <w:r>
+        <w:rPr>
+          <w:rFonts w:ascii="Helvetica" w:hAnsi="Helvetica" w:cs="Helvetica"/>
+          <w:b w:val="0"/>
+          <w:bCs w:val="0"/>
+          <w:i w:val="0"/>
+          <w:iCs w:val="0"/>
+          <w:color w:val="222222"/>
+        </w:rPr>
+        <w:t>'</w:t>
       </w:r>
     </w:p>
     <w:p>
@@ -981,16 +1075,26 @@
           <w:bCs w:val="0"/>
           <w:color w:val="222222"/>
         </w:rPr>
-        <w:t>_setup</w:t>
-      </w:r>
+        <w:t>_</w:t>
+      </w:r>
+      <w:proofErr w:type="gramStart"/>
       <w:r>
         <w:rPr>
           <w:rFonts w:ascii="Helvetica" w:hAnsi="Helvetica" w:cs="Helvetica"/>
           <w:bCs w:val="0"/>
           <w:color w:val="222222"/>
         </w:rPr>
+        <w:t>service1</w:t>
+      </w:r>
+      <w:r>
+        <w:rPr>
+          <w:rFonts w:ascii="Helvetica" w:hAnsi="Helvetica" w:cs="Helvetica"/>
+          <w:bCs w:val="0"/>
+          <w:color w:val="222222"/>
+        </w:rPr>
         <w:t xml:space="preserve"> :</w:t>
       </w:r>
+      <w:proofErr w:type="gramEnd"/>
     </w:p>
     <w:p>
       <w:pPr>
@@ -1113,16 +1217,7 @@
           <w:rFonts w:ascii="Helvetica" w:hAnsi="Helvetica" w:cs="Helvetica"/>
           <w:color w:val="222222"/>
         </w:rPr>
-        <w:t xml:space="preserve"> </w:t>
-      </w:r>
-      <w:bookmarkStart w:id="0" w:name="_GoBack"/>
-      <w:bookmarkEnd w:id="0"/>
-      <w:r>
-        <w:rPr>
-          <w:rFonts w:ascii="Helvetica" w:hAnsi="Helvetica" w:cs="Helvetica"/>
-          <w:color w:val="222222"/>
-        </w:rPr>
-        <w:t>to </w:t>
+        <w:t xml:space="preserve"> to </w:t>
       </w:r>
       <w:r>
         <w:rPr>
@@ -1226,8 +1321,19 @@
           <w:b w:val="0"/>
           <w:color w:val="222222"/>
         </w:rPr>
-        <w:t xml:space="preserve"> of logstash</w:t>
-      </w:r>
+        <w:t xml:space="preserve"> of </w:t>
+      </w:r>
+      <w:proofErr w:type="spellStart"/>
+      <w:r>
+        <w:rPr>
+          <w:rStyle w:val="Strong"/>
+          <w:rFonts w:ascii="Helvetica" w:hAnsi="Helvetica" w:cs="Helvetica"/>
+          <w:b w:val="0"/>
+          <w:color w:val="222222"/>
+        </w:rPr>
+        <w:t>logstash</w:t>
+      </w:r>
+      <w:proofErr w:type="spellEnd"/>
     </w:p>
     <w:p>
       <w:pPr>
@@ -1380,18 +1486,7 @@
           <w:szCs w:val="24"/>
           <w:shd w:val="clear" w:color="auto" w:fill="F0F0F0"/>
         </w:rPr>
-        <w:t xml:space="preserve">install </w:t>
-      </w:r>
-      <w:r>
-        <w:rPr>
-          <w:rStyle w:val="HTMLCode"/>
-          <w:rFonts w:ascii="Consolas" w:eastAsiaTheme="minorHAnsi" w:hAnsi="Consolas" w:cs="Consolas"/>
-          <w:color w:val="222222"/>
-          <w:sz w:val="24"/>
-          <w:szCs w:val="24"/>
-          <w:shd w:val="clear" w:color="auto" w:fill="F0F0F0"/>
-        </w:rPr>
-        <w:t xml:space="preserve"> the rpm package to specified directory.</w:t>
+        <w:t>install  the rpm package to specified directory.</w:t>
       </w:r>
     </w:p>
     <w:p>
@@ -1421,15 +1516,7 @@
           <w:rFonts w:ascii="Helvetica" w:hAnsi="Helvetica" w:cs="Helvetica"/>
           <w:color w:val="222222"/>
         </w:rPr>
-        <w:t xml:space="preserve">Source </w:t>
-      </w:r>
-      <w:r>
-        <w:rPr>
-          <w:rStyle w:val="Strong"/>
-          <w:rFonts w:ascii="Helvetica" w:hAnsi="Helvetica" w:cs="Helvetica"/>
-          <w:color w:val="222222"/>
-        </w:rPr>
-        <w:t>:</w:t>
+        <w:t>Source :</w:t>
       </w:r>
       <w:proofErr w:type="gramEnd"/>
       <w:r>
@@ -1557,16 +1644,7 @@
           <w:b w:val="0"/>
           <w:color w:val="222222"/>
         </w:rPr>
-        <w:t>helps to install the package even there is upgraded package exists.</w:t>
-      </w:r>
-      <w:r>
-        <w:rPr>
-          <w:rStyle w:val="Strong"/>
-          <w:rFonts w:ascii="Helvetica" w:hAnsi="Helvetica" w:cs="Helvetica"/>
-          <w:b w:val="0"/>
-          <w:color w:val="222222"/>
-        </w:rPr>
-        <w:t xml:space="preserve"> </w:t>
+        <w:t xml:space="preserve">helps to install the package even there is upgraded package exists. </w:t>
       </w:r>
     </w:p>
     <w:p>
@@ -1635,18 +1713,7 @@
           <w:szCs w:val="24"/>
           <w:shd w:val="clear" w:color="auto" w:fill="F0F0F0"/>
         </w:rPr>
-        <w:t>Start the installed service of logstash</w:t>
-      </w:r>
-      <w:r>
-        <w:rPr>
-          <w:rStyle w:val="HTMLCode"/>
-          <w:rFonts w:ascii="Consolas" w:eastAsiaTheme="minorHAnsi" w:hAnsi="Consolas" w:cs="Consolas"/>
-          <w:color w:val="222222"/>
-          <w:sz w:val="24"/>
-          <w:szCs w:val="24"/>
-          <w:shd w:val="clear" w:color="auto" w:fill="F0F0F0"/>
-        </w:rPr>
-        <w:t>.</w:t>
+        <w:t>Start the installed service of logstash.</w:t>
       </w:r>
     </w:p>
     <w:p>
@@ -1676,15 +1743,7 @@
           <w:rFonts w:ascii="Helvetica" w:hAnsi="Helvetica" w:cs="Helvetica"/>
           <w:color w:val="222222"/>
         </w:rPr>
-        <w:t>S</w:t>
-      </w:r>
-      <w:r>
-        <w:rPr>
-          <w:rStyle w:val="Strong"/>
-          <w:rFonts w:ascii="Helvetica" w:hAnsi="Helvetica" w:cs="Helvetica"/>
-          <w:color w:val="222222"/>
-        </w:rPr>
-        <w:t>upports :</w:t>
+        <w:t>Supports :</w:t>
       </w:r>
       <w:proofErr w:type="gramEnd"/>
       <w:r>
@@ -1771,16 +1830,7 @@
           <w:b w:val="0"/>
           <w:color w:val="222222"/>
         </w:rPr>
-        <w:t>start</w:t>
-      </w:r>
-      <w:r>
-        <w:rPr>
-          <w:rStyle w:val="Strong"/>
-          <w:rFonts w:ascii="Helvetica" w:hAnsi="Helvetica" w:cs="Helvetica"/>
-          <w:b w:val="0"/>
-          <w:color w:val="222222"/>
-        </w:rPr>
-        <w:t xml:space="preserve"> </w:t>
+        <w:t xml:space="preserve">start </w:t>
       </w:r>
     </w:p>
     <w:p>
@@ -2088,15 +2138,7 @@
           <w:rFonts w:ascii="Helvetica" w:hAnsi="Helvetica" w:cs="Helvetica"/>
           <w:color w:val="222222"/>
         </w:rPr>
-        <w:t xml:space="preserve"> </w:t>
-      </w:r>
-      <w:r>
-        <w:rPr>
-          <w:rStyle w:val="Strong"/>
-          <w:rFonts w:ascii="Helvetica" w:hAnsi="Helvetica" w:cs="Helvetica"/>
-          <w:color w:val="222222"/>
-        </w:rPr>
-        <w:t xml:space="preserve">this property </w:t>
+        <w:t xml:space="preserve"> this property </w:t>
       </w:r>
       <w:r>
         <w:rPr>
@@ -2125,16 +2167,7 @@
           <w:b w:val="0"/>
           <w:color w:val="222222"/>
         </w:rPr>
-        <w:t xml:space="preserve"> file with your specific configurations which are required</w:t>
-      </w:r>
-      <w:r>
-        <w:rPr>
-          <w:rStyle w:val="Strong"/>
-          <w:rFonts w:ascii="Helvetica" w:hAnsi="Helvetica" w:cs="Helvetica"/>
-          <w:b w:val="0"/>
-          <w:color w:val="222222"/>
-        </w:rPr>
-        <w:t>.</w:t>
+        <w:t xml:space="preserve"> file with your specific configurations which are required.</w:t>
       </w:r>
     </w:p>
     <w:p>
@@ -2379,121 +2412,6 @@
           <w:color w:val="222222"/>
         </w:rPr>
       </w:pPr>
-    </w:p>
-    <w:p>
-      <w:pPr>
-        <w:shd w:val="clear" w:color="auto" w:fill="FFFFFF"/>
-        <w:spacing w:after="0" w:line="240" w:lineRule="auto"/>
-        <w:ind w:left="720"/>
-        <w:rPr>
-          <w:rStyle w:val="Strong"/>
-          <w:rFonts w:ascii="Helvetica" w:hAnsi="Helvetica" w:cs="Helvetica"/>
-          <w:color w:val="222222"/>
-        </w:rPr>
-      </w:pPr>
-      <w:r>
-        <w:rPr>
-          <w:rStyle w:val="Strong"/>
-          <w:rFonts w:ascii="Helvetica" w:hAnsi="Helvetica" w:cs="Helvetica"/>
-          <w:color w:val="222222"/>
-        </w:rPr>
-        <w:t xml:space="preserve"> </w:t>
-      </w:r>
-    </w:p>
-    <w:p>
-      <w:pPr>
-        <w:pStyle w:val="Heading3"/>
-        <w:shd w:val="clear" w:color="auto" w:fill="FFFFFF"/>
-        <w:rPr>
-          <w:rFonts w:ascii="Helvetica" w:hAnsi="Helvetica" w:cs="Helvetica"/>
-          <w:bCs w:val="0"/>
-          <w:color w:val="222222"/>
-        </w:rPr>
-      </w:pPr>
-      <w:r>
-        <w:rPr>
-          <w:rFonts w:ascii="Helvetica" w:hAnsi="Helvetica" w:cs="Helvetica"/>
-          <w:bCs w:val="0"/>
-          <w:color w:val="222222"/>
-          <w:sz w:val="24"/>
-          <w:szCs w:val="24"/>
-        </w:rPr>
-        <w:t>logstash</w:t>
-      </w:r>
-      <w:r>
-        <w:rPr>
-          <w:rFonts w:ascii="Helvetica" w:hAnsi="Helvetica" w:cs="Helvetica"/>
-          <w:bCs w:val="0"/>
-          <w:color w:val="222222"/>
-        </w:rPr>
-        <w:t>_</w:t>
-      </w:r>
-      <w:proofErr w:type="gramStart"/>
-      <w:r>
-        <w:rPr>
-          <w:rFonts w:ascii="Helvetica" w:hAnsi="Helvetica" w:cs="Helvetica"/>
-          <w:bCs w:val="0"/>
-          <w:color w:val="222222"/>
-        </w:rPr>
-        <w:t>config</w:t>
-      </w:r>
-      <w:r>
-        <w:rPr>
-          <w:rFonts w:ascii="Helvetica" w:hAnsi="Helvetica" w:cs="Helvetica"/>
-          <w:bCs w:val="0"/>
-          <w:color w:val="222222"/>
-        </w:rPr>
-        <w:t xml:space="preserve"> :</w:t>
-      </w:r>
-      <w:proofErr w:type="gramEnd"/>
-    </w:p>
-    <w:p>
-      <w:pPr>
-        <w:rPr>
-          <w:sz w:val="24"/>
-          <w:szCs w:val="24"/>
-        </w:rPr>
-      </w:pPr>
-      <w:proofErr w:type="gramStart"/>
-      <w:r>
-        <w:rPr>
-          <w:sz w:val="24"/>
-          <w:szCs w:val="24"/>
-        </w:rPr>
-        <w:t>it</w:t>
-      </w:r>
-      <w:proofErr w:type="gramEnd"/>
-      <w:r>
-        <w:rPr>
-          <w:sz w:val="24"/>
-          <w:szCs w:val="24"/>
-        </w:rPr>
-        <w:t xml:space="preserve"> has the optional and additional resource implementations  according to the requirements .</w:t>
-      </w:r>
-    </w:p>
-    <w:p>
-      <w:pPr>
-        <w:rPr>
-          <w:sz w:val="24"/>
-          <w:szCs w:val="24"/>
-        </w:rPr>
-      </w:pPr>
-      <w:proofErr w:type="gramStart"/>
-      <w:r>
-        <w:rPr>
-          <w:sz w:val="24"/>
-          <w:szCs w:val="24"/>
-        </w:rPr>
-        <w:t>it</w:t>
-      </w:r>
-      <w:proofErr w:type="gramEnd"/>
-      <w:r>
-        <w:rPr>
-          <w:sz w:val="24"/>
-          <w:szCs w:val="24"/>
-        </w:rPr>
-        <w:t xml:space="preserve"> has following resources :</w:t>
-      </w:r>
     </w:p>
     <w:p>
       <w:pPr>
@@ -2508,23 +2426,49 @@
           <w:color w:val="222222"/>
         </w:rPr>
       </w:pPr>
-      <w:r>
-        <w:rPr>
+      <w:proofErr w:type="spellStart"/>
+      <w:r>
+        <w:rPr>
+          <w:rStyle w:val="Strong"/>
+          <w:rFonts w:ascii="Helvetica" w:hAnsi="Helvetica" w:cs="Helvetica"/>
+          <w:color w:val="222222"/>
+        </w:rPr>
+        <w:t>cookbo</w:t>
+      </w:r>
+      <w:r>
+        <w:rPr>
+          <w:rFonts w:ascii="Helvetica" w:hAnsi="Helvetica" w:cs="Helvetica"/>
           <w:b/>
-          <w:sz w:val="24"/>
-          <w:szCs w:val="24"/>
-        </w:rPr>
-        <w:lastRenderedPageBreak/>
-        <w:t xml:space="preserve">        </w:t>
-      </w:r>
-      <w:r>
-        <w:rPr>
-          <w:rStyle w:val="Strong"/>
-          <w:rFonts w:ascii="Helvetica" w:hAnsi="Helvetica" w:cs="Helvetica"/>
-          <w:color w:val="222222"/>
-        </w:rPr>
-        <w:t>directory</w:t>
-      </w:r>
+          <w:color w:val="222222"/>
+        </w:rPr>
+        <w:t>ok_file</w:t>
+      </w:r>
+      <w:proofErr w:type="spellEnd"/>
+      <w:r>
+        <w:rPr>
+          <w:rFonts w:ascii="Helvetica" w:hAnsi="Helvetica" w:cs="Helvetica"/>
+          <w:b/>
+          <w:color w:val="222222"/>
+        </w:rPr>
+        <w:t xml:space="preserve"> </w:t>
+      </w:r>
+      <w:proofErr w:type="gramStart"/>
+      <w:r>
+        <w:rPr>
+          <w:rFonts w:ascii="Helvetica" w:hAnsi="Helvetica" w:cs="Helvetica"/>
+          <w:b/>
+          <w:color w:val="222222"/>
+        </w:rPr>
+        <w:t>-</w:t>
+      </w:r>
+      <w:r>
+        <w:rPr>
+          <w:rFonts w:ascii="Helvetica" w:hAnsi="Helvetica" w:cs="Helvetica"/>
+          <w:color w:val="222222"/>
+        </w:rPr>
+        <w:t xml:space="preserve">  to</w:t>
+      </w:r>
+      <w:proofErr w:type="gramEnd"/>
       <w:r>
         <w:rPr>
           <w:rFonts w:ascii="Helvetica" w:hAnsi="Helvetica" w:cs="Helvetica"/>
@@ -2533,25 +2477,6 @@
         <w:t> </w:t>
       </w:r>
       <w:r>
-        <w:rPr>
-          <w:rFonts w:ascii="Helvetica" w:hAnsi="Helvetica" w:cs="Helvetica"/>
-          <w:color w:val="222222"/>
-        </w:rPr>
-        <w:t>–</w:t>
-      </w:r>
-      <w:r>
-        <w:rPr>
-          <w:rFonts w:ascii="Helvetica" w:hAnsi="Helvetica" w:cs="Helvetica"/>
-          <w:color w:val="222222"/>
-        </w:rPr>
-        <w:t xml:space="preserve"> </w:t>
-      </w:r>
-    </w:p>
-    <w:p>
-      <w:pPr>
-        <w:shd w:val="clear" w:color="auto" w:fill="FFFFFF"/>
-        <w:spacing w:after="0" w:line="240" w:lineRule="auto"/>
-        <w:ind w:left="360"/>
         <w:rPr>
           <w:rStyle w:val="HTMLCode"/>
           <w:rFonts w:ascii="Consolas" w:eastAsiaTheme="minorHAnsi" w:hAnsi="Consolas" w:cs="Consolas"/>
@@ -2560,60 +2485,8 @@
           <w:szCs w:val="24"/>
           <w:shd w:val="clear" w:color="auto" w:fill="F0F0F0"/>
         </w:rPr>
-      </w:pPr>
-      <w:r>
-        <w:rPr>
-          <w:b/>
-          <w:sz w:val="24"/>
-          <w:szCs w:val="24"/>
-        </w:rPr>
-        <w:t xml:space="preserve">                        </w:t>
-      </w:r>
-      <w:r>
-        <w:rPr>
-          <w:rFonts w:ascii="Helvetica" w:hAnsi="Helvetica" w:cs="Helvetica"/>
-          <w:color w:val="222222"/>
-        </w:rPr>
-        <w:t xml:space="preserve"> </w:t>
-      </w:r>
-      <w:proofErr w:type="gramStart"/>
-      <w:r>
-        <w:rPr>
-          <w:rFonts w:ascii="Helvetica" w:hAnsi="Helvetica" w:cs="Helvetica"/>
-          <w:color w:val="222222"/>
-        </w:rPr>
-        <w:t>to</w:t>
-      </w:r>
-      <w:proofErr w:type="gramEnd"/>
-      <w:r>
-        <w:rPr>
-          <w:rFonts w:ascii="Helvetica" w:hAnsi="Helvetica" w:cs="Helvetica"/>
-          <w:color w:val="222222"/>
-        </w:rPr>
-        <w:t> </w:t>
-      </w:r>
-      <w:r>
-        <w:rPr>
-          <w:rStyle w:val="HTMLCode"/>
-          <w:rFonts w:ascii="Consolas" w:eastAsiaTheme="minorHAnsi" w:hAnsi="Consolas" w:cs="Consolas"/>
-          <w:color w:val="222222"/>
-          <w:sz w:val="24"/>
-          <w:szCs w:val="24"/>
-          <w:shd w:val="clear" w:color="auto" w:fill="F0F0F0"/>
-        </w:rPr>
-        <w:t>Assign the user/group for directory layout.</w:t>
-      </w:r>
-    </w:p>
-    <w:p>
-      <w:pPr>
-        <w:shd w:val="clear" w:color="auto" w:fill="FFFFFF"/>
-        <w:spacing w:after="0" w:line="240" w:lineRule="auto"/>
-        <w:ind w:left="360"/>
-        <w:rPr>
-          <w:rFonts w:ascii="Helvetica" w:hAnsi="Helvetica" w:cs="Helvetica"/>
-          <w:color w:val="222222"/>
-        </w:rPr>
-      </w:pPr>
+        <w:t>create the sample file for testing .</w:t>
+      </w:r>
     </w:p>
     <w:p>
       <w:pPr>
@@ -2633,7 +2506,52 @@
           <w:rFonts w:ascii="Helvetica" w:hAnsi="Helvetica" w:cs="Helvetica"/>
           <w:color w:val="222222"/>
         </w:rPr>
-        <w:t xml:space="preserve">          </w:t>
+        <w:t xml:space="preserve">           </w:t>
+      </w:r>
+      <w:proofErr w:type="spellStart"/>
+      <w:r>
+        <w:rPr>
+          <w:rStyle w:val="Strong"/>
+          <w:rFonts w:ascii="Helvetica" w:hAnsi="Helvetica" w:cs="Helvetica"/>
+          <w:color w:val="222222"/>
+        </w:rPr>
+        <w:t>atomic_</w:t>
+      </w:r>
+      <w:proofErr w:type="gramStart"/>
+      <w:r>
+        <w:rPr>
+          <w:rStyle w:val="Strong"/>
+          <w:rFonts w:ascii="Helvetica" w:hAnsi="Helvetica" w:cs="Helvetica"/>
+          <w:color w:val="222222"/>
+        </w:rPr>
+        <w:t>update</w:t>
+      </w:r>
+      <w:proofErr w:type="spellEnd"/>
+      <w:r>
+        <w:rPr>
+          <w:rStyle w:val="Strong"/>
+          <w:rFonts w:ascii="Helvetica" w:hAnsi="Helvetica" w:cs="Helvetica"/>
+          <w:color w:val="222222"/>
+        </w:rPr>
+        <w:t xml:space="preserve">  -</w:t>
+      </w:r>
+      <w:proofErr w:type="gramEnd"/>
+      <w:r>
+        <w:rPr>
+          <w:rStyle w:val="Strong"/>
+          <w:rFonts w:ascii="Helvetica" w:hAnsi="Helvetica" w:cs="Helvetica"/>
+          <w:color w:val="222222"/>
+        </w:rPr>
+        <w:t xml:space="preserve"> this property </w:t>
+      </w:r>
+      <w:r>
+        <w:rPr>
+          <w:rStyle w:val="Strong"/>
+          <w:rFonts w:ascii="Helvetica" w:hAnsi="Helvetica" w:cs="Helvetica"/>
+          <w:b w:val="0"/>
+          <w:color w:val="222222"/>
+        </w:rPr>
+        <w:t>to helps to update the content when you modify  the file further.</w:t>
       </w:r>
     </w:p>
     <w:p>
@@ -2651,6 +2569,9 @@
     </w:p>
     <w:p>
       <w:pPr>
+        <w:shd w:val="clear" w:color="auto" w:fill="FFFFFF"/>
+        <w:spacing w:after="0" w:line="240" w:lineRule="auto"/>
+        <w:ind w:left="720"/>
         <w:rPr>
           <w:rStyle w:val="Strong"/>
           <w:rFonts w:ascii="Helvetica" w:hAnsi="Helvetica" w:cs="Helvetica"/>
@@ -2666,14 +2587,6 @@
         </w:rPr>
         <w:t xml:space="preserve">  </w:t>
       </w:r>
-      <w:r>
-        <w:rPr>
-          <w:rStyle w:val="Strong"/>
-          <w:rFonts w:ascii="Helvetica" w:hAnsi="Helvetica" w:cs="Helvetica"/>
-          <w:color w:val="222222"/>
-        </w:rPr>
-        <w:t xml:space="preserve">                    </w:t>
-      </w:r>
       <w:proofErr w:type="gramStart"/>
       <w:r>
         <w:rPr>
@@ -2681,6 +2594,67 @@
           <w:rFonts w:ascii="Helvetica" w:hAnsi="Helvetica" w:cs="Helvetica"/>
           <w:color w:val="222222"/>
         </w:rPr>
+        <w:t>Action :</w:t>
+      </w:r>
+      <w:proofErr w:type="gramEnd"/>
+      <w:r>
+        <w:rPr>
+          <w:rStyle w:val="Strong"/>
+          <w:rFonts w:ascii="Helvetica" w:hAnsi="Helvetica" w:cs="Helvetica"/>
+          <w:color w:val="222222"/>
+        </w:rPr>
+        <w:t xml:space="preserve"> </w:t>
+      </w:r>
+      <w:r>
+        <w:rPr>
+          <w:rStyle w:val="Strong"/>
+          <w:rFonts w:ascii="Helvetica" w:hAnsi="Helvetica" w:cs="Helvetica"/>
+          <w:b w:val="0"/>
+          <w:color w:val="222222"/>
+        </w:rPr>
+        <w:t>create -defaults</w:t>
+      </w:r>
+    </w:p>
+    <w:p>
+      <w:pPr>
+        <w:shd w:val="clear" w:color="auto" w:fill="FFFFFF"/>
+        <w:spacing w:after="0" w:line="240" w:lineRule="auto"/>
+        <w:ind w:left="720"/>
+        <w:rPr>
+          <w:rStyle w:val="Strong"/>
+          <w:rFonts w:ascii="Helvetica" w:hAnsi="Helvetica" w:cs="Helvetica"/>
+          <w:b w:val="0"/>
+          <w:color w:val="222222"/>
+        </w:rPr>
+      </w:pPr>
+    </w:p>
+    <w:p>
+      <w:pPr>
+        <w:shd w:val="clear" w:color="auto" w:fill="FFFFFF"/>
+        <w:spacing w:after="0" w:line="240" w:lineRule="auto"/>
+        <w:ind w:left="720"/>
+        <w:rPr>
+          <w:rStyle w:val="Strong"/>
+          <w:rFonts w:ascii="Helvetica" w:hAnsi="Helvetica" w:cs="Helvetica"/>
+          <w:b w:val="0"/>
+          <w:color w:val="222222"/>
+        </w:rPr>
+      </w:pPr>
+      <w:r>
+        <w:rPr>
+          <w:rStyle w:val="Strong"/>
+          <w:rFonts w:ascii="Helvetica" w:hAnsi="Helvetica" w:cs="Helvetica"/>
+          <w:color w:val="222222"/>
+        </w:rPr>
+        <w:t xml:space="preserve">  </w:t>
+      </w:r>
+      <w:proofErr w:type="gramStart"/>
+      <w:r>
+        <w:rPr>
+          <w:rStyle w:val="Strong"/>
+          <w:rFonts w:ascii="Helvetica" w:hAnsi="Helvetica" w:cs="Helvetica"/>
+          <w:color w:val="222222"/>
+        </w:rPr>
         <w:t>Notifies :</w:t>
       </w:r>
       <w:proofErr w:type="gramEnd"/>
@@ -2708,7 +2682,123 @@
           <w:b w:val="0"/>
           <w:color w:val="222222"/>
         </w:rPr>
-        <w:t xml:space="preserve"> restarted.</w:t>
+        <w:t xml:space="preserve"> restarted</w:t>
+      </w:r>
+    </w:p>
+    <w:p>
+      <w:pPr>
+        <w:shd w:val="clear" w:color="auto" w:fill="FFFFFF"/>
+        <w:spacing w:after="0" w:line="240" w:lineRule="auto"/>
+        <w:ind w:left="720"/>
+        <w:rPr>
+          <w:rStyle w:val="Strong"/>
+          <w:rFonts w:ascii="Helvetica" w:hAnsi="Helvetica" w:cs="Helvetica"/>
+          <w:color w:val="222222"/>
+        </w:rPr>
+      </w:pPr>
+      <w:r>
+        <w:rPr>
+          <w:rStyle w:val="Strong"/>
+          <w:rFonts w:ascii="Helvetica" w:hAnsi="Helvetica" w:cs="Helvetica"/>
+          <w:color w:val="222222"/>
+        </w:rPr>
+        <w:lastRenderedPageBreak/>
+        <w:t xml:space="preserve"> </w:t>
+      </w:r>
+    </w:p>
+    <w:p>
+      <w:pPr>
+        <w:pStyle w:val="Heading3"/>
+        <w:shd w:val="clear" w:color="auto" w:fill="FFFFFF"/>
+        <w:rPr>
+          <w:rFonts w:ascii="Helvetica" w:hAnsi="Helvetica" w:cs="Helvetica"/>
+          <w:bCs w:val="0"/>
+          <w:color w:val="222222"/>
+        </w:rPr>
+      </w:pPr>
+      <w:r>
+        <w:rPr>
+          <w:rFonts w:ascii="Helvetica" w:hAnsi="Helvetica" w:cs="Helvetica"/>
+          <w:bCs w:val="0"/>
+          <w:color w:val="222222"/>
+          <w:sz w:val="24"/>
+          <w:szCs w:val="24"/>
+        </w:rPr>
+        <w:t>logstash</w:t>
+      </w:r>
+      <w:r>
+        <w:rPr>
+          <w:rFonts w:ascii="Helvetica" w:hAnsi="Helvetica" w:cs="Helvetica"/>
+          <w:bCs w:val="0"/>
+          <w:color w:val="222222"/>
+        </w:rPr>
+        <w:t>_</w:t>
+      </w:r>
+      <w:proofErr w:type="gramStart"/>
+      <w:r>
+        <w:rPr>
+          <w:rFonts w:ascii="Helvetica" w:hAnsi="Helvetica" w:cs="Helvetica"/>
+          <w:bCs w:val="0"/>
+          <w:color w:val="222222"/>
+        </w:rPr>
+        <w:t>service2</w:t>
+      </w:r>
+      <w:r>
+        <w:rPr>
+          <w:rFonts w:ascii="Helvetica" w:hAnsi="Helvetica" w:cs="Helvetica"/>
+          <w:bCs w:val="0"/>
+          <w:color w:val="222222"/>
+        </w:rPr>
+        <w:t xml:space="preserve"> :</w:t>
+      </w:r>
+      <w:proofErr w:type="gramEnd"/>
+    </w:p>
+    <w:p>
+      <w:pPr>
+        <w:rPr>
+          <w:sz w:val="24"/>
+          <w:szCs w:val="24"/>
+        </w:rPr>
+      </w:pPr>
+      <w:proofErr w:type="gramStart"/>
+      <w:r>
+        <w:rPr>
+          <w:sz w:val="24"/>
+          <w:szCs w:val="24"/>
+        </w:rPr>
+        <w:t>it</w:t>
+      </w:r>
+      <w:proofErr w:type="gramEnd"/>
+      <w:r>
+        <w:rPr>
+          <w:sz w:val="24"/>
+          <w:szCs w:val="24"/>
+        </w:rPr>
+        <w:t xml:space="preserve"> has the optional and additional resource implementations  according to the requirements .</w:t>
+      </w:r>
+    </w:p>
+    <w:p>
+      <w:pPr>
+        <w:rPr>
+          <w:sz w:val="24"/>
+          <w:szCs w:val="24"/>
+        </w:rPr>
+      </w:pPr>
+      <w:proofErr w:type="gramStart"/>
+      <w:r>
+        <w:rPr>
+          <w:sz w:val="24"/>
+          <w:szCs w:val="24"/>
+        </w:rPr>
+        <w:t>it</w:t>
+      </w:r>
+      <w:proofErr w:type="gramEnd"/>
+      <w:r>
+        <w:rPr>
+          <w:sz w:val="24"/>
+          <w:szCs w:val="24"/>
+        </w:rPr>
+        <w:t xml:space="preserve"> has following resources :</w:t>
       </w:r>
     </w:p>
     <w:p>
@@ -2726,6 +2816,13 @@
       </w:pPr>
       <w:r>
         <w:rPr>
+          <w:sz w:val="24"/>
+          <w:szCs w:val="24"/>
+        </w:rPr>
+        <w:t xml:space="preserve">       </w:t>
+      </w:r>
+      <w:r>
+        <w:rPr>
           <w:rStyle w:val="Strong"/>
           <w:rFonts w:ascii="Helvetica" w:hAnsi="Helvetica" w:cs="Helvetica"/>
           <w:b w:val="0"/>
@@ -2747,7 +2844,7 @@
           <w:rFonts w:ascii="Helvetica" w:hAnsi="Helvetica" w:cs="Helvetica"/>
           <w:color w:val="222222"/>
         </w:rPr>
-        <w:t>file</w:t>
+        <w:t>Execute</w:t>
       </w:r>
       <w:r>
         <w:rPr>
@@ -2807,29 +2904,7 @@
           <w:szCs w:val="24"/>
           <w:shd w:val="clear" w:color="auto" w:fill="F0F0F0"/>
         </w:rPr>
-        <w:t>Assign the</w:t>
-      </w:r>
-      <w:r>
-        <w:rPr>
-          <w:rStyle w:val="HTMLCode"/>
-          <w:rFonts w:ascii="Consolas" w:eastAsiaTheme="minorHAnsi" w:hAnsi="Consolas" w:cs="Consolas"/>
-          <w:color w:val="222222"/>
-          <w:sz w:val="24"/>
-          <w:szCs w:val="24"/>
-          <w:shd w:val="clear" w:color="auto" w:fill="F0F0F0"/>
-        </w:rPr>
-        <w:t xml:space="preserve"> user/group for files in directory layout</w:t>
-      </w:r>
-      <w:r>
-        <w:rPr>
-          <w:rStyle w:val="HTMLCode"/>
-          <w:rFonts w:ascii="Consolas" w:eastAsiaTheme="minorHAnsi" w:hAnsi="Consolas" w:cs="Consolas"/>
-          <w:color w:val="222222"/>
-          <w:sz w:val="24"/>
-          <w:szCs w:val="24"/>
-          <w:shd w:val="clear" w:color="auto" w:fill="F0F0F0"/>
-        </w:rPr>
-        <w:t>.</w:t>
+        <w:t>Assign the user/group for files in directory layout.</w:t>
       </w:r>
       <w:r>
         <w:rPr>
@@ -2849,14 +2924,6 @@
           <w:szCs w:val="24"/>
         </w:rPr>
       </w:pPr>
-      <w:r>
-        <w:rPr>
-          <w:b/>
-          <w:sz w:val="24"/>
-          <w:szCs w:val="24"/>
-        </w:rPr>
-        <w:t>.</w:t>
-      </w:r>
     </w:p>
     <w:p>
       <w:pPr>
@@ -2871,32 +2938,43 @@
           <w:color w:val="222222"/>
         </w:rPr>
       </w:pPr>
-      <w:proofErr w:type="gramStart"/>
-      <w:r>
-        <w:rPr>
-          <w:rStyle w:val="Strong"/>
-          <w:rFonts w:ascii="Helvetica" w:hAnsi="Helvetica" w:cs="Helvetica"/>
-          <w:color w:val="222222"/>
-        </w:rPr>
-        <w:t>t</w:t>
-      </w:r>
-      <w:r>
-        <w:rPr>
-          <w:rStyle w:val="Strong"/>
-          <w:rFonts w:ascii="Helvetica" w:hAnsi="Helvetica" w:cs="Helvetica"/>
-          <w:color w:val="222222"/>
-        </w:rPr>
-        <w:t>emplate</w:t>
-      </w:r>
-      <w:proofErr w:type="gramEnd"/>
-      <w:r>
-        <w:rPr>
-          <w:rFonts w:ascii="Helvetica" w:hAnsi="Helvetica" w:cs="Helvetica"/>
-          <w:color w:val="222222"/>
-        </w:rPr>
-        <w:t> -  to </w:t>
-      </w:r>
-      <w:r>
+      <w:r>
+        <w:rPr>
+          <w:b/>
+          <w:sz w:val="24"/>
+          <w:szCs w:val="24"/>
+        </w:rPr>
+        <w:t xml:space="preserve">         </w:t>
+      </w:r>
+      <w:r>
+        <w:rPr>
+          <w:b/>
+          <w:sz w:val="24"/>
+          <w:szCs w:val="24"/>
+        </w:rPr>
+        <w:t xml:space="preserve">        </w:t>
+      </w:r>
+      <w:r>
+        <w:rPr>
+          <w:rStyle w:val="Strong"/>
+          <w:rFonts w:ascii="Helvetica" w:hAnsi="Helvetica" w:cs="Helvetica"/>
+          <w:color w:val="222222"/>
+        </w:rPr>
+        <w:t>directory</w:t>
+      </w:r>
+      <w:r>
+        <w:rPr>
+          <w:rFonts w:ascii="Helvetica" w:hAnsi="Helvetica" w:cs="Helvetica"/>
+          <w:color w:val="222222"/>
+        </w:rPr>
+        <w:t xml:space="preserve"> – </w:t>
+      </w:r>
+    </w:p>
+    <w:p>
+      <w:pPr>
+        <w:shd w:val="clear" w:color="auto" w:fill="FFFFFF"/>
+        <w:spacing w:after="0" w:line="240" w:lineRule="auto"/>
+        <w:ind w:left="360"/>
         <w:rPr>
           <w:rStyle w:val="HTMLCode"/>
           <w:rFonts w:ascii="Consolas" w:eastAsiaTheme="minorHAnsi" w:hAnsi="Consolas" w:cs="Consolas"/>
@@ -2905,9 +2983,38 @@
           <w:szCs w:val="24"/>
           <w:shd w:val="clear" w:color="auto" w:fill="F0F0F0"/>
         </w:rPr>
-        <w:t xml:space="preserve">Invoke the </w:t>
-      </w:r>
-      <w:proofErr w:type="spellStart"/>
+      </w:pPr>
+      <w:r>
+        <w:rPr>
+          <w:b/>
+          <w:sz w:val="24"/>
+          <w:szCs w:val="24"/>
+        </w:rPr>
+        <w:t xml:space="preserve">                        </w:t>
+      </w:r>
+      <w:r>
+        <w:rPr>
+          <w:rFonts w:ascii="Helvetica" w:hAnsi="Helvetica" w:cs="Helvetica"/>
+          <w:color w:val="222222"/>
+        </w:rPr>
+        <w:t xml:space="preserve"> </w:t>
+      </w:r>
+      <w:proofErr w:type="gramStart"/>
+      <w:r>
+        <w:rPr>
+          <w:rFonts w:ascii="Helvetica" w:hAnsi="Helvetica" w:cs="Helvetica"/>
+          <w:color w:val="222222"/>
+        </w:rPr>
+        <w:t>to</w:t>
+      </w:r>
+      <w:proofErr w:type="gramEnd"/>
+      <w:r>
+        <w:rPr>
+          <w:rFonts w:ascii="Helvetica" w:hAnsi="Helvetica" w:cs="Helvetica"/>
+          <w:color w:val="222222"/>
+        </w:rPr>
+        <w:t> </w:t>
+      </w:r>
       <w:r>
         <w:rPr>
           <w:rStyle w:val="HTMLCode"/>
@@ -2917,31 +3024,19 @@
           <w:szCs w:val="24"/>
           <w:shd w:val="clear" w:color="auto" w:fill="F0F0F0"/>
         </w:rPr>
-        <w:t>testlogstash</w:t>
-      </w:r>
-      <w:proofErr w:type="spellEnd"/>
-      <w:r>
-        <w:rPr>
-          <w:rStyle w:val="HTMLCode"/>
-          <w:rFonts w:ascii="Consolas" w:eastAsiaTheme="minorHAnsi" w:hAnsi="Consolas" w:cs="Consolas"/>
-          <w:color w:val="222222"/>
-          <w:sz w:val="24"/>
-          <w:szCs w:val="24"/>
-          <w:shd w:val="clear" w:color="auto" w:fill="F0F0F0"/>
-        </w:rPr>
-        <w:t xml:space="preserve"> file </w:t>
-      </w:r>
-      <w:r>
-        <w:rPr>
-          <w:rStyle w:val="HTMLCode"/>
-          <w:rFonts w:ascii="Consolas" w:eastAsiaTheme="minorHAnsi" w:hAnsi="Consolas" w:cs="Consolas"/>
-          <w:color w:val="222222"/>
-          <w:sz w:val="24"/>
-          <w:szCs w:val="24"/>
-          <w:shd w:val="clear" w:color="auto" w:fill="F0F0F0"/>
-        </w:rPr>
-        <w:t>.</w:t>
-      </w:r>
+        <w:t>Assign the user/group for directory layout.</w:t>
+      </w:r>
+    </w:p>
+    <w:p>
+      <w:pPr>
+        <w:shd w:val="clear" w:color="auto" w:fill="FFFFFF"/>
+        <w:spacing w:after="0" w:line="240" w:lineRule="auto"/>
+        <w:ind w:left="360"/>
+        <w:rPr>
+          <w:rFonts w:ascii="Helvetica" w:hAnsi="Helvetica" w:cs="Helvetica"/>
+          <w:color w:val="222222"/>
+        </w:rPr>
+      </w:pPr>
     </w:p>
     <w:p>
       <w:pPr>
@@ -2961,52 +3056,7 @@
           <w:rFonts w:ascii="Helvetica" w:hAnsi="Helvetica" w:cs="Helvetica"/>
           <w:color w:val="222222"/>
         </w:rPr>
-        <w:t xml:space="preserve">           </w:t>
-      </w:r>
-      <w:proofErr w:type="spellStart"/>
-      <w:r>
-        <w:rPr>
-          <w:rStyle w:val="Strong"/>
-          <w:rFonts w:ascii="Helvetica" w:hAnsi="Helvetica" w:cs="Helvetica"/>
-          <w:color w:val="222222"/>
-        </w:rPr>
-        <w:t>atomic_</w:t>
-      </w:r>
-      <w:proofErr w:type="gramStart"/>
-      <w:r>
-        <w:rPr>
-          <w:rStyle w:val="Strong"/>
-          <w:rFonts w:ascii="Helvetica" w:hAnsi="Helvetica" w:cs="Helvetica"/>
-          <w:color w:val="222222"/>
-        </w:rPr>
-        <w:t>update</w:t>
-      </w:r>
-      <w:proofErr w:type="spellEnd"/>
-      <w:r>
-        <w:rPr>
-          <w:rStyle w:val="Strong"/>
-          <w:rFonts w:ascii="Helvetica" w:hAnsi="Helvetica" w:cs="Helvetica"/>
-          <w:color w:val="222222"/>
-        </w:rPr>
-        <w:t xml:space="preserve">  -</w:t>
-      </w:r>
-      <w:proofErr w:type="gramEnd"/>
-      <w:r>
-        <w:rPr>
-          <w:rStyle w:val="Strong"/>
-          <w:rFonts w:ascii="Helvetica" w:hAnsi="Helvetica" w:cs="Helvetica"/>
-          <w:color w:val="222222"/>
-        </w:rPr>
-        <w:t xml:space="preserve"> this property </w:t>
-      </w:r>
-      <w:r>
-        <w:rPr>
-          <w:rStyle w:val="Strong"/>
-          <w:rFonts w:ascii="Helvetica" w:hAnsi="Helvetica" w:cs="Helvetica"/>
-          <w:b w:val="0"/>
-          <w:color w:val="222222"/>
-        </w:rPr>
-        <w:t>to helps to update the content when you modify  the file further.</w:t>
+        <w:t xml:space="preserve">          </w:t>
       </w:r>
     </w:p>
     <w:p>
@@ -3024,6 +3074,68 @@
     </w:p>
     <w:p>
       <w:pPr>
+        <w:rPr>
+          <w:rStyle w:val="Strong"/>
+          <w:rFonts w:ascii="Helvetica" w:hAnsi="Helvetica" w:cs="Helvetica"/>
+          <w:b w:val="0"/>
+          <w:color w:val="222222"/>
+        </w:rPr>
+      </w:pPr>
+      <w:r>
+        <w:rPr>
+          <w:rStyle w:val="Strong"/>
+          <w:rFonts w:ascii="Helvetica" w:hAnsi="Helvetica" w:cs="Helvetica"/>
+          <w:color w:val="222222"/>
+        </w:rPr>
+        <w:t xml:space="preserve">  </w:t>
+      </w:r>
+      <w:r>
+        <w:rPr>
+          <w:rStyle w:val="Strong"/>
+          <w:rFonts w:ascii="Helvetica" w:hAnsi="Helvetica" w:cs="Helvetica"/>
+          <w:color w:val="222222"/>
+        </w:rPr>
+        <w:t xml:space="preserve">                    </w:t>
+      </w:r>
+      <w:proofErr w:type="gramStart"/>
+      <w:r>
+        <w:rPr>
+          <w:rStyle w:val="Strong"/>
+          <w:rFonts w:ascii="Helvetica" w:hAnsi="Helvetica" w:cs="Helvetica"/>
+          <w:color w:val="222222"/>
+        </w:rPr>
+        <w:t>Notifies :</w:t>
+      </w:r>
+      <w:proofErr w:type="gramEnd"/>
+      <w:r>
+        <w:rPr>
+          <w:rStyle w:val="Strong"/>
+          <w:rFonts w:ascii="Helvetica" w:hAnsi="Helvetica" w:cs="Helvetica"/>
+          <w:color w:val="222222"/>
+        </w:rPr>
+        <w:t xml:space="preserve"> </w:t>
+      </w:r>
+      <w:r>
+        <w:rPr>
+          <w:rStyle w:val="Strong"/>
+          <w:rFonts w:ascii="Helvetica" w:hAnsi="Helvetica" w:cs="Helvetica"/>
+          <w:b w:val="0"/>
+          <w:color w:val="222222"/>
+        </w:rPr>
+        <w:t>it is the notification to service  to be</w:t>
+      </w:r>
+      <w:r>
+        <w:rPr>
+          <w:rStyle w:val="Strong"/>
+          <w:rFonts w:ascii="Helvetica" w:hAnsi="Helvetica" w:cs="Helvetica"/>
+          <w:b w:val="0"/>
+          <w:color w:val="222222"/>
+        </w:rPr>
+        <w:t xml:space="preserve"> restarted.</w:t>
+      </w:r>
+    </w:p>
+    <w:p>
+      <w:pPr>
         <w:shd w:val="clear" w:color="auto" w:fill="FFFFFF"/>
         <w:spacing w:after="0" w:line="240" w:lineRule="auto"/>
         <w:ind w:left="720"/>
@@ -3034,451 +3146,6 @@
           <w:color w:val="222222"/>
         </w:rPr>
       </w:pPr>
-      <w:r>
-        <w:rPr>
-          <w:rStyle w:val="Strong"/>
-          <w:rFonts w:ascii="Helvetica" w:hAnsi="Helvetica" w:cs="Helvetica"/>
-          <w:color w:val="222222"/>
-        </w:rPr>
-        <w:t xml:space="preserve">  </w:t>
-      </w:r>
-      <w:proofErr w:type="gramStart"/>
-      <w:r>
-        <w:rPr>
-          <w:rStyle w:val="Strong"/>
-          <w:rFonts w:ascii="Helvetica" w:hAnsi="Helvetica" w:cs="Helvetica"/>
-          <w:color w:val="222222"/>
-        </w:rPr>
-        <w:t>Action :</w:t>
-      </w:r>
-      <w:proofErr w:type="gramEnd"/>
-      <w:r>
-        <w:rPr>
-          <w:rStyle w:val="Strong"/>
-          <w:rFonts w:ascii="Helvetica" w:hAnsi="Helvetica" w:cs="Helvetica"/>
-          <w:color w:val="222222"/>
-        </w:rPr>
-        <w:t xml:space="preserve"> </w:t>
-      </w:r>
-      <w:r>
-        <w:rPr>
-          <w:rStyle w:val="Strong"/>
-          <w:rFonts w:ascii="Helvetica" w:hAnsi="Helvetica" w:cs="Helvetica"/>
-          <w:b w:val="0"/>
-          <w:color w:val="222222"/>
-        </w:rPr>
-        <w:t>create -defaults</w:t>
-      </w:r>
-    </w:p>
-    <w:p>
-      <w:pPr>
-        <w:shd w:val="clear" w:color="auto" w:fill="FFFFFF"/>
-        <w:spacing w:after="0" w:line="240" w:lineRule="auto"/>
-        <w:ind w:left="720"/>
-        <w:rPr>
-          <w:rStyle w:val="Strong"/>
-          <w:rFonts w:ascii="Helvetica" w:hAnsi="Helvetica" w:cs="Helvetica"/>
-          <w:b w:val="0"/>
-          <w:color w:val="222222"/>
-        </w:rPr>
-      </w:pPr>
-    </w:p>
-    <w:p>
-      <w:pPr>
-        <w:rPr>
-          <w:rStyle w:val="Strong"/>
-          <w:rFonts w:ascii="Helvetica" w:hAnsi="Helvetica" w:cs="Helvetica"/>
-          <w:b w:val="0"/>
-          <w:color w:val="222222"/>
-        </w:rPr>
-      </w:pPr>
-      <w:r>
-        <w:rPr>
-          <w:rStyle w:val="Strong"/>
-          <w:rFonts w:ascii="Helvetica" w:hAnsi="Helvetica" w:cs="Helvetica"/>
-          <w:color w:val="222222"/>
-        </w:rPr>
-        <w:t xml:space="preserve">  </w:t>
-      </w:r>
-      <w:proofErr w:type="gramStart"/>
-      <w:r>
-        <w:rPr>
-          <w:rStyle w:val="Strong"/>
-          <w:rFonts w:ascii="Helvetica" w:hAnsi="Helvetica" w:cs="Helvetica"/>
-          <w:color w:val="222222"/>
-        </w:rPr>
-        <w:t>Notifies :</w:t>
-      </w:r>
-      <w:proofErr w:type="gramEnd"/>
-      <w:r>
-        <w:rPr>
-          <w:rStyle w:val="Strong"/>
-          <w:rFonts w:ascii="Helvetica" w:hAnsi="Helvetica" w:cs="Helvetica"/>
-          <w:color w:val="222222"/>
-        </w:rPr>
-        <w:t xml:space="preserve"> </w:t>
-      </w:r>
-      <w:r>
-        <w:rPr>
-          <w:rStyle w:val="Strong"/>
-          <w:rFonts w:ascii="Helvetica" w:hAnsi="Helvetica" w:cs="Helvetica"/>
-          <w:b w:val="0"/>
-          <w:color w:val="222222"/>
-        </w:rPr>
-        <w:t>it is the notification to service  to be</w:t>
-      </w:r>
-      <w:r>
-        <w:rPr>
-          <w:rStyle w:val="Strong"/>
-          <w:rFonts w:ascii="Helvetica" w:hAnsi="Helvetica" w:cs="Helvetica"/>
-          <w:b w:val="0"/>
-          <w:color w:val="222222"/>
-        </w:rPr>
-        <w:t xml:space="preserve"> restarted . </w:t>
-      </w:r>
-    </w:p>
-    <w:p>
-      <w:pPr>
-        <w:numPr>
-          <w:ilvl w:val="0"/>
-          <w:numId w:val="3"/>
-        </w:numPr>
-        <w:shd w:val="clear" w:color="auto" w:fill="FFFFFF"/>
-        <w:spacing w:after="0" w:line="240" w:lineRule="auto"/>
-        <w:rPr>
-          <w:rFonts w:ascii="Helvetica" w:hAnsi="Helvetica" w:cs="Helvetica"/>
-          <w:color w:val="222222"/>
-        </w:rPr>
-      </w:pPr>
-      <w:proofErr w:type="spellStart"/>
-      <w:r>
-        <w:rPr>
-          <w:rStyle w:val="Strong"/>
-          <w:rFonts w:ascii="Helvetica" w:hAnsi="Helvetica" w:cs="Helvetica"/>
-          <w:color w:val="222222"/>
-        </w:rPr>
-        <w:t>cookbo</w:t>
-      </w:r>
-      <w:r>
-        <w:rPr>
-          <w:rFonts w:ascii="Helvetica" w:hAnsi="Helvetica" w:cs="Helvetica"/>
-          <w:b/>
-          <w:color w:val="222222"/>
-        </w:rPr>
-        <w:t>ok_file</w:t>
-      </w:r>
-      <w:proofErr w:type="spellEnd"/>
-      <w:r>
-        <w:rPr>
-          <w:rFonts w:ascii="Helvetica" w:hAnsi="Helvetica" w:cs="Helvetica"/>
-          <w:b/>
-          <w:color w:val="222222"/>
-        </w:rPr>
-        <w:t xml:space="preserve"> </w:t>
-      </w:r>
-      <w:proofErr w:type="gramStart"/>
-      <w:r>
-        <w:rPr>
-          <w:rFonts w:ascii="Helvetica" w:hAnsi="Helvetica" w:cs="Helvetica"/>
-          <w:b/>
-          <w:color w:val="222222"/>
-        </w:rPr>
-        <w:t>-</w:t>
-      </w:r>
-      <w:r>
-        <w:rPr>
-          <w:rFonts w:ascii="Helvetica" w:hAnsi="Helvetica" w:cs="Helvetica"/>
-          <w:color w:val="222222"/>
-        </w:rPr>
-        <w:t xml:space="preserve">  to</w:t>
-      </w:r>
-      <w:proofErr w:type="gramEnd"/>
-      <w:r>
-        <w:rPr>
-          <w:rFonts w:ascii="Helvetica" w:hAnsi="Helvetica" w:cs="Helvetica"/>
-          <w:color w:val="222222"/>
-        </w:rPr>
-        <w:t> </w:t>
-      </w:r>
-      <w:r>
-        <w:rPr>
-          <w:rStyle w:val="HTMLCode"/>
-          <w:rFonts w:ascii="Consolas" w:eastAsiaTheme="minorHAnsi" w:hAnsi="Consolas" w:cs="Consolas"/>
-          <w:color w:val="222222"/>
-          <w:sz w:val="24"/>
-          <w:szCs w:val="24"/>
-          <w:shd w:val="clear" w:color="auto" w:fill="F0F0F0"/>
-        </w:rPr>
-        <w:t>create the</w:t>
-      </w:r>
-      <w:r>
-        <w:rPr>
-          <w:rStyle w:val="HTMLCode"/>
-          <w:rFonts w:ascii="Consolas" w:eastAsiaTheme="minorHAnsi" w:hAnsi="Consolas" w:cs="Consolas"/>
-          <w:color w:val="222222"/>
-          <w:sz w:val="24"/>
-          <w:szCs w:val="24"/>
-          <w:shd w:val="clear" w:color="auto" w:fill="F0F0F0"/>
-        </w:rPr>
-        <w:t xml:space="preserve"> </w:t>
-      </w:r>
-      <w:r>
-        <w:rPr>
-          <w:rStyle w:val="HTMLCode"/>
-          <w:rFonts w:ascii="Consolas" w:eastAsiaTheme="minorHAnsi" w:hAnsi="Consolas" w:cs="Consolas"/>
-          <w:color w:val="222222"/>
-          <w:sz w:val="24"/>
-          <w:szCs w:val="24"/>
-          <w:shd w:val="clear" w:color="auto" w:fill="F0F0F0"/>
-        </w:rPr>
-        <w:t xml:space="preserve">sample </w:t>
-      </w:r>
-      <w:r>
-        <w:rPr>
-          <w:rStyle w:val="HTMLCode"/>
-          <w:rFonts w:ascii="Consolas" w:eastAsiaTheme="minorHAnsi" w:hAnsi="Consolas" w:cs="Consolas"/>
-          <w:color w:val="222222"/>
-          <w:sz w:val="24"/>
-          <w:szCs w:val="24"/>
-          <w:shd w:val="clear" w:color="auto" w:fill="F0F0F0"/>
-        </w:rPr>
-        <w:t>file</w:t>
-      </w:r>
-      <w:r>
-        <w:rPr>
-          <w:rStyle w:val="HTMLCode"/>
-          <w:rFonts w:ascii="Consolas" w:eastAsiaTheme="minorHAnsi" w:hAnsi="Consolas" w:cs="Consolas"/>
-          <w:color w:val="222222"/>
-          <w:sz w:val="24"/>
-          <w:szCs w:val="24"/>
-          <w:shd w:val="clear" w:color="auto" w:fill="F0F0F0"/>
-        </w:rPr>
-        <w:t xml:space="preserve"> for testing</w:t>
-      </w:r>
-      <w:r>
-        <w:rPr>
-          <w:rStyle w:val="HTMLCode"/>
-          <w:rFonts w:ascii="Consolas" w:eastAsiaTheme="minorHAnsi" w:hAnsi="Consolas" w:cs="Consolas"/>
-          <w:color w:val="222222"/>
-          <w:sz w:val="24"/>
-          <w:szCs w:val="24"/>
-          <w:shd w:val="clear" w:color="auto" w:fill="F0F0F0"/>
-        </w:rPr>
-        <w:t xml:space="preserve"> .</w:t>
-      </w:r>
-    </w:p>
-    <w:p>
-      <w:pPr>
-        <w:shd w:val="clear" w:color="auto" w:fill="FFFFFF"/>
-        <w:spacing w:after="0" w:line="240" w:lineRule="auto"/>
-        <w:ind w:left="720"/>
-        <w:rPr>
-          <w:rStyle w:val="Strong"/>
-          <w:rFonts w:ascii="Helvetica" w:hAnsi="Helvetica" w:cs="Helvetica"/>
-          <w:b w:val="0"/>
-          <w:color w:val="222222"/>
-        </w:rPr>
-      </w:pPr>
-      <w:r>
-        <w:rPr>
-          <w:rStyle w:val="Strong"/>
-          <w:rFonts w:ascii="Helvetica" w:hAnsi="Helvetica" w:cs="Helvetica"/>
-          <w:color w:val="222222"/>
-        </w:rPr>
-        <w:t xml:space="preserve">           </w:t>
-      </w:r>
-      <w:proofErr w:type="spellStart"/>
-      <w:r>
-        <w:rPr>
-          <w:rStyle w:val="Strong"/>
-          <w:rFonts w:ascii="Helvetica" w:hAnsi="Helvetica" w:cs="Helvetica"/>
-          <w:color w:val="222222"/>
-        </w:rPr>
-        <w:t>atomic_</w:t>
-      </w:r>
-      <w:proofErr w:type="gramStart"/>
-      <w:r>
-        <w:rPr>
-          <w:rStyle w:val="Strong"/>
-          <w:rFonts w:ascii="Helvetica" w:hAnsi="Helvetica" w:cs="Helvetica"/>
-          <w:color w:val="222222"/>
-        </w:rPr>
-        <w:t>update</w:t>
-      </w:r>
-      <w:proofErr w:type="spellEnd"/>
-      <w:r>
-        <w:rPr>
-          <w:rStyle w:val="Strong"/>
-          <w:rFonts w:ascii="Helvetica" w:hAnsi="Helvetica" w:cs="Helvetica"/>
-          <w:color w:val="222222"/>
-        </w:rPr>
-        <w:t xml:space="preserve">  -</w:t>
-      </w:r>
-      <w:proofErr w:type="gramEnd"/>
-      <w:r>
-        <w:rPr>
-          <w:rStyle w:val="Strong"/>
-          <w:rFonts w:ascii="Helvetica" w:hAnsi="Helvetica" w:cs="Helvetica"/>
-          <w:color w:val="222222"/>
-        </w:rPr>
-        <w:t xml:space="preserve"> this property </w:t>
-      </w:r>
-      <w:r>
-        <w:rPr>
-          <w:rStyle w:val="Strong"/>
-          <w:rFonts w:ascii="Helvetica" w:hAnsi="Helvetica" w:cs="Helvetica"/>
-          <w:b w:val="0"/>
-          <w:color w:val="222222"/>
-        </w:rPr>
-        <w:t>to helps to update the content when you modify  the file further.</w:t>
-      </w:r>
-    </w:p>
-    <w:p>
-      <w:pPr>
-        <w:shd w:val="clear" w:color="auto" w:fill="FFFFFF"/>
-        <w:spacing w:after="0" w:line="240" w:lineRule="auto"/>
-        <w:ind w:left="720"/>
-        <w:rPr>
-          <w:rStyle w:val="Strong"/>
-          <w:rFonts w:ascii="Helvetica" w:hAnsi="Helvetica" w:cs="Helvetica"/>
-          <w:b w:val="0"/>
-          <w:color w:val="222222"/>
-        </w:rPr>
-      </w:pPr>
-    </w:p>
-    <w:p>
-      <w:pPr>
-        <w:shd w:val="clear" w:color="auto" w:fill="FFFFFF"/>
-        <w:spacing w:after="0" w:line="240" w:lineRule="auto"/>
-        <w:ind w:left="720"/>
-        <w:rPr>
-          <w:rStyle w:val="Strong"/>
-          <w:rFonts w:ascii="Helvetica" w:hAnsi="Helvetica" w:cs="Helvetica"/>
-          <w:b w:val="0"/>
-          <w:color w:val="222222"/>
-        </w:rPr>
-      </w:pPr>
-      <w:r>
-        <w:rPr>
-          <w:rStyle w:val="Strong"/>
-          <w:rFonts w:ascii="Helvetica" w:hAnsi="Helvetica" w:cs="Helvetica"/>
-          <w:color w:val="222222"/>
-        </w:rPr>
-        <w:t xml:space="preserve">  </w:t>
-      </w:r>
-      <w:proofErr w:type="gramStart"/>
-      <w:r>
-        <w:rPr>
-          <w:rStyle w:val="Strong"/>
-          <w:rFonts w:ascii="Helvetica" w:hAnsi="Helvetica" w:cs="Helvetica"/>
-          <w:color w:val="222222"/>
-        </w:rPr>
-        <w:t>Action :</w:t>
-      </w:r>
-      <w:proofErr w:type="gramEnd"/>
-      <w:r>
-        <w:rPr>
-          <w:rStyle w:val="Strong"/>
-          <w:rFonts w:ascii="Helvetica" w:hAnsi="Helvetica" w:cs="Helvetica"/>
-          <w:color w:val="222222"/>
-        </w:rPr>
-        <w:t xml:space="preserve"> </w:t>
-      </w:r>
-      <w:r>
-        <w:rPr>
-          <w:rStyle w:val="Strong"/>
-          <w:rFonts w:ascii="Helvetica" w:hAnsi="Helvetica" w:cs="Helvetica"/>
-          <w:b w:val="0"/>
-          <w:color w:val="222222"/>
-        </w:rPr>
-        <w:t>create -defaults</w:t>
-      </w:r>
-    </w:p>
-    <w:p>
-      <w:pPr>
-        <w:shd w:val="clear" w:color="auto" w:fill="FFFFFF"/>
-        <w:spacing w:after="0" w:line="240" w:lineRule="auto"/>
-        <w:ind w:left="720"/>
-        <w:rPr>
-          <w:rStyle w:val="Strong"/>
-          <w:rFonts w:ascii="Helvetica" w:hAnsi="Helvetica" w:cs="Helvetica"/>
-          <w:b w:val="0"/>
-          <w:color w:val="222222"/>
-        </w:rPr>
-      </w:pPr>
-    </w:p>
-    <w:p>
-      <w:pPr>
-        <w:rPr>
-          <w:rStyle w:val="Strong"/>
-          <w:rFonts w:ascii="Helvetica" w:hAnsi="Helvetica" w:cs="Helvetica"/>
-          <w:b w:val="0"/>
-          <w:color w:val="222222"/>
-        </w:rPr>
-      </w:pPr>
-      <w:r>
-        <w:rPr>
-          <w:rStyle w:val="Strong"/>
-          <w:rFonts w:ascii="Helvetica" w:hAnsi="Helvetica" w:cs="Helvetica"/>
-          <w:color w:val="222222"/>
-        </w:rPr>
-        <w:t xml:space="preserve">  </w:t>
-      </w:r>
-      <w:proofErr w:type="gramStart"/>
-      <w:r>
-        <w:rPr>
-          <w:rStyle w:val="Strong"/>
-          <w:rFonts w:ascii="Helvetica" w:hAnsi="Helvetica" w:cs="Helvetica"/>
-          <w:color w:val="222222"/>
-        </w:rPr>
-        <w:t>Notifies :</w:t>
-      </w:r>
-      <w:proofErr w:type="gramEnd"/>
-      <w:r>
-        <w:rPr>
-          <w:rStyle w:val="Strong"/>
-          <w:rFonts w:ascii="Helvetica" w:hAnsi="Helvetica" w:cs="Helvetica"/>
-          <w:color w:val="222222"/>
-        </w:rPr>
-        <w:t xml:space="preserve"> </w:t>
-      </w:r>
-      <w:r>
-        <w:rPr>
-          <w:rStyle w:val="Strong"/>
-          <w:rFonts w:ascii="Helvetica" w:hAnsi="Helvetica" w:cs="Helvetica"/>
-          <w:b w:val="0"/>
-          <w:color w:val="222222"/>
-        </w:rPr>
-        <w:t>it is the notification to service  to be</w:t>
-      </w:r>
-      <w:r>
-        <w:rPr>
-          <w:rStyle w:val="Strong"/>
-          <w:rFonts w:ascii="Helvetica" w:hAnsi="Helvetica" w:cs="Helvetica"/>
-          <w:b w:val="0"/>
-          <w:color w:val="222222"/>
-        </w:rPr>
-        <w:t xml:space="preserve"> restarted</w:t>
-      </w:r>
-      <w:r>
-        <w:rPr>
-          <w:rStyle w:val="Strong"/>
-          <w:rFonts w:ascii="Helvetica" w:hAnsi="Helvetica" w:cs="Helvetica"/>
-          <w:b w:val="0"/>
-          <w:color w:val="222222"/>
-        </w:rPr>
-        <w:t>.</w:t>
-      </w:r>
-    </w:p>
-    <w:p>
-      <w:pPr>
-        <w:rPr>
-          <w:rStyle w:val="Strong"/>
-          <w:rFonts w:ascii="Helvetica" w:hAnsi="Helvetica" w:cs="Helvetica"/>
-          <w:b w:val="0"/>
-          <w:color w:val="222222"/>
-        </w:rPr>
-      </w:pPr>
     </w:p>
     <w:p>
       <w:pPr>
@@ -4168,31 +3835,45 @@
           <w:sz w:val="24"/>
           <w:szCs w:val="24"/>
         </w:rPr>
-        <w:t>Chef-repo&gt; chef-</w:t>
-      </w:r>
-      <w:proofErr w:type="gramStart"/>
-      <w:r>
-        <w:rPr>
-          <w:rStyle w:val="Strong"/>
-          <w:rFonts w:ascii="Helvetica" w:hAnsi="Helvetica" w:cs="Helvetica"/>
-          <w:b w:val="0"/>
-          <w:color w:val="222222"/>
-          <w:sz w:val="24"/>
-          <w:szCs w:val="24"/>
-        </w:rPr>
-        <w:t>solo  -</w:t>
-      </w:r>
-      <w:proofErr w:type="gramEnd"/>
-      <w:r>
-        <w:rPr>
-          <w:rStyle w:val="Strong"/>
-          <w:rFonts w:ascii="Helvetica" w:hAnsi="Helvetica" w:cs="Helvetica"/>
-          <w:b w:val="0"/>
-          <w:color w:val="222222"/>
-          <w:sz w:val="24"/>
-          <w:szCs w:val="24"/>
-        </w:rPr>
-        <w:t xml:space="preserve">c </w:t>
+        <w:lastRenderedPageBreak/>
+        <w:t xml:space="preserve">Chef-repo&gt; </w:t>
+      </w:r>
+      <w:proofErr w:type="spellStart"/>
+      <w:r>
+        <w:rPr>
+          <w:rStyle w:val="Strong"/>
+          <w:rFonts w:ascii="Helvetica" w:hAnsi="Helvetica" w:cs="Helvetica"/>
+          <w:b w:val="0"/>
+          <w:color w:val="222222"/>
+          <w:sz w:val="24"/>
+          <w:szCs w:val="24"/>
+        </w:rPr>
+        <w:t>sudo</w:t>
+      </w:r>
+      <w:proofErr w:type="spellEnd"/>
+      <w:r>
+        <w:rPr>
+          <w:rStyle w:val="Strong"/>
+          <w:rFonts w:ascii="Helvetica" w:hAnsi="Helvetica" w:cs="Helvetica"/>
+          <w:b w:val="0"/>
+          <w:color w:val="222222"/>
+          <w:sz w:val="24"/>
+          <w:szCs w:val="24"/>
+        </w:rPr>
+        <w:t xml:space="preserve"> </w:t>
+      </w:r>
+      <w:bookmarkStart w:id="0" w:name="_GoBack"/>
+      <w:bookmarkEnd w:id="0"/>
+      <w:r>
+        <w:rPr>
+          <w:rStyle w:val="Strong"/>
+          <w:rFonts w:ascii="Helvetica" w:hAnsi="Helvetica" w:cs="Helvetica"/>
+          <w:b w:val="0"/>
+          <w:color w:val="222222"/>
+          <w:sz w:val="24"/>
+          <w:szCs w:val="24"/>
+        </w:rPr>
+        <w:t xml:space="preserve">chef-solo  -c </w:t>
       </w:r>
       <w:proofErr w:type="spellStart"/>
       <w:r>

</xml_diff>